<commit_message>
add lab1 presentation and readme file
</commit_message>
<xml_diff>
--- a/Reports & Presentations/Luxembourg_Development_EDA_Report.docx
+++ b/Reports & Presentations/Luxembourg_Development_EDA_Report.docx
@@ -7,30 +7,10 @@
         <w:pStyle w:val="Title"/>
       </w:pPr>
       <w:r>
-        <w:t>European Development Indicators Analysis</w:t>
-      </w:r>
-    </w:p>
-    <w:p>
-      <w:pPr>
-        <w:spacing w:before="120" w:after="360"/>
-        <w:jc w:val="center"/>
-        <w:rPr>
-          <w:i/>
-          <w:iCs/>
-          <w:color w:val="7F8C8D"/>
-          <w:sz w:val="28"/>
-          <w:szCs w:val="28"/>
-        </w:rPr>
-      </w:pPr>
-      <w:r>
-        <w:rPr>
-          <w:i/>
-          <w:iCs/>
-          <w:color w:val="7F8C8D"/>
-          <w:sz w:val="28"/>
-          <w:szCs w:val="28"/>
-        </w:rPr>
-        <w:t>A Study of Luxembourg's Economic, Demographic, and Social Trends</w:t>
+        <w:t>Luxembourg</w:t>
+      </w:r>
+      <w:r>
+        <w:t xml:space="preserve"> Development Indicators Analysis</w:t>
       </w:r>
     </w:p>
     <w:p>
@@ -57,6 +37,19 @@
           <w:u w:val="single"/>
         </w:rPr>
         <w:t>Done by Tudor Sclifos, IS-251</w:t>
+      </w:r>
+      <w:r>
+        <w:rPr>
+          <w:b/>
+          <w:bCs/>
+          <w:i/>
+          <w:iCs/>
+          <w:color w:val="7F8C8D"/>
+          <w:sz w:val="28"/>
+          <w:szCs w:val="28"/>
+          <w:u w:val="single"/>
+        </w:rPr>
+        <w:t>M</w:t>
       </w:r>
     </w:p>
     <w:p>
@@ -347,15 +340,7 @@
         <w:spacing w:after="180"/>
       </w:pPr>
       <w:r>
-        <w:t xml:space="preserve">Data cleaning included standardizing time formats, detecting outliers using IQR method (all retained as genuine events), and temporal alignment. Variables </w:t>
-      </w:r>
-      <w:proofErr w:type="gramStart"/>
-      <w:r>
-        <w:t>were z-score</w:t>
-      </w:r>
-      <w:proofErr w:type="gramEnd"/>
-      <w:r>
-        <w:t xml:space="preserve"> normalized for visual comparison. Analysis employed univariate (distributions, descriptive statistics), bivariate (correlations, time series), and temporal pattern examination techniques.</w:t>
+        <w:t>Data cleaning included standardizing time formats, detecting outliers using IQR method (all retained as genuine events), and temporal alignment. Variables were z-score normalized for visual comparison. Analysis employed univariate (distributions, descriptive statistics), bivariate (correlations, time series), and temporal pattern examination techniques.</w:t>
       </w:r>
     </w:p>
     <w:p>
@@ -913,15 +898,7 @@
         <w:spacing w:after="180"/>
       </w:pPr>
       <w:r>
-        <w:t xml:space="preserve">Luxembourg's development model successfully translates economic growth into improved quality of life, evidenced by the exceptionally strong life expectancy-GDP correlation (r = 0.95). However, several concerns emerge from the correlation analysis. The positive correlation between </w:t>
-      </w:r>
-      <w:proofErr w:type="gramStart"/>
-      <w:r>
-        <w:t>GDP</w:t>
-      </w:r>
-      <w:proofErr w:type="gramEnd"/>
-      <w:r>
-        <w:t xml:space="preserve"> per capita and unemployment (r = 0.77) suggests 'jobless growth'—productivity gains not fully converting to employment. This pattern implies economic expansion driven by capital intensity and automation rather than labor absorption.</w:t>
+        <w:t>Luxembourg's development model successfully translates economic growth into improved quality of life, evidenced by the exceptionally strong life expectancy-GDP correlation (r = 0.95). However, several concerns emerge from the correlation analysis. The positive correlation between GDP per capita and unemployment (r = 0.77) suggests 'jobless growth'—productivity gains not fully converting to employment. This pattern implies economic expansion driven by capital intensity and automation rather than labor absorption.</w:t>
       </w:r>
     </w:p>
     <w:p>
@@ -1063,15 +1040,7 @@
         <w:spacing w:after="180"/>
       </w:pPr>
       <w:r>
-        <w:t xml:space="preserve">The comprehensive correlation analysis uncovered additional critical relationships. Most notably, the positive correlations between </w:t>
-      </w:r>
-      <w:proofErr w:type="gramStart"/>
-      <w:r>
-        <w:t>GDP</w:t>
-      </w:r>
-      <w:proofErr w:type="gramEnd"/>
-      <w:r>
-        <w:t xml:space="preserve"> per capita and both unemployment (r = 0.77) and emigration rate (r = 0.77) raise sustainability concerns about Luxembourg's growth model. These patterns suggest economic expansion may not be creating sufficient employment opportunities and could be facilitating human capital outflow—two challenges that warrant immediate policy attention.</w:t>
+        <w:t>The comprehensive correlation analysis uncovered additional critical relationships. Most notably, the positive correlations between GDP per capita and both unemployment (r = 0.77) and emigration rate (r = 0.77) raise sustainability concerns about Luxembourg's growth model. These patterns suggest economic expansion may not be creating sufficient employment opportunities and could be facilitating human capital outflow—two challenges that warrant immediate policy attention.</w:t>
       </w:r>
     </w:p>
     <w:p>
@@ -1297,11 +1266,9 @@
             </w:tcBorders>
           </w:tcPr>
           <w:p>
-            <w:proofErr w:type="spellStart"/>
             <w:r>
               <w:t>ei_cphi_m</w:t>
             </w:r>
-            <w:proofErr w:type="spellEnd"/>
           </w:p>
         </w:tc>
         <w:tc>
@@ -1867,11 +1834,9 @@
             </w:tcBorders>
           </w:tcPr>
           <w:p>
-            <w:proofErr w:type="spellStart"/>
             <w:r>
               <w:t>une_rt_m</w:t>
             </w:r>
-            <w:proofErr w:type="spellEnd"/>
           </w:p>
         </w:tc>
         <w:tc>
@@ -2177,11 +2142,9 @@
             </w:tcBorders>
           </w:tcPr>
           <w:p>
-            <w:proofErr w:type="spellStart"/>
             <w:r>
               <w:t>demo_pjangroup</w:t>
             </w:r>
-            <w:proofErr w:type="spellEnd"/>
           </w:p>
         </w:tc>
         <w:tc>
@@ -2386,11 +2349,9 @@
             </w:tcBorders>
           </w:tcPr>
           <w:p>
-            <w:proofErr w:type="spellStart"/>
             <w:r>
               <w:t>demo_mlexpec</w:t>
             </w:r>
-            <w:proofErr w:type="spellEnd"/>
           </w:p>
         </w:tc>
         <w:tc>
@@ -2457,11 +2418,9 @@
             </w:tcBorders>
           </w:tcPr>
           <w:p>
-            <w:proofErr w:type="spellStart"/>
             <w:r>
               <w:t>demo_gind</w:t>
             </w:r>
-            <w:proofErr w:type="spellEnd"/>
           </w:p>
         </w:tc>
         <w:tc>
@@ -2686,7 +2645,6 @@
             </w:tcBorders>
           </w:tcPr>
           <w:p>
-            <w:proofErr w:type="spellStart"/>
             <w:r>
               <w:rPr>
                 <w:i/>
@@ -2694,7 +2652,6 @@
               </w:rPr>
               <w:t>prc_hpi_q</w:t>
             </w:r>
-            <w:proofErr w:type="spellEnd"/>
           </w:p>
         </w:tc>
         <w:tc>
@@ -3409,6 +3366,7 @@
   <w:style w:type="character" w:default="1" w:styleId="DefaultParagraphFont">
     <w:name w:val="Default Paragraph Font"/>
     <w:uiPriority w:val="1"/>
+    <w:semiHidden/>
     <w:unhideWhenUsed/>
   </w:style>
   <w:style w:type="table" w:default="1" w:styleId="TableNormal">

</xml_diff>

<commit_message>
Update report 1 and upload report 2
</commit_message>
<xml_diff>
--- a/Reports & Presentations/Luxembourg_Development_EDA_Report.docx
+++ b/Reports & Presentations/Luxembourg_Development_EDA_Report.docx
@@ -5,12 +5,15 @@
     <w:p>
       <w:pPr>
         <w:pStyle w:val="Title"/>
-      </w:pPr>
-      <w:r>
-        <w:t>Luxembourg</w:t>
-      </w:r>
-      <w:r>
-        <w:t xml:space="preserve"> Development Indicators Analysis</w:t>
+        <w:rPr>
+          <w:color w:val="auto"/>
+        </w:rPr>
+      </w:pPr>
+      <w:r>
+        <w:rPr>
+          <w:color w:val="auto"/>
+        </w:rPr>
+        <w:t>Luxembourg Development Indicators Analysis</w:t>
       </w:r>
     </w:p>
     <w:p>
@@ -31,7 +34,6 @@
           <w:bCs/>
           <w:i/>
           <w:iCs/>
-          <w:color w:val="7F8C8D"/>
           <w:sz w:val="28"/>
           <w:szCs w:val="28"/>
           <w:u w:val="single"/>
@@ -44,7 +46,6 @@
           <w:bCs/>
           <w:i/>
           <w:iCs/>
-          <w:color w:val="7F8C8D"/>
           <w:sz w:val="28"/>
           <w:szCs w:val="28"/>
           <w:u w:val="single"/>
@@ -55,8 +56,14 @@
     <w:p>
       <w:pPr>
         <w:pStyle w:val="Heading1"/>
-      </w:pPr>
-      <w:r>
+        <w:rPr>
+          <w:color w:val="auto"/>
+        </w:rPr>
+      </w:pPr>
+      <w:r>
+        <w:rPr>
+          <w:color w:val="auto"/>
+        </w:rPr>
         <w:t>1. Introduction</w:t>
       </w:r>
     </w:p>
@@ -108,16 +115,28 @@
     <w:p>
       <w:pPr>
         <w:pStyle w:val="Heading1"/>
-      </w:pPr>
-      <w:r>
+        <w:rPr>
+          <w:color w:val="auto"/>
+        </w:rPr>
+      </w:pPr>
+      <w:r>
+        <w:rPr>
+          <w:color w:val="auto"/>
+        </w:rPr>
         <w:t>2. Data and Methods</w:t>
       </w:r>
     </w:p>
     <w:p>
       <w:pPr>
         <w:pStyle w:val="Heading2"/>
-      </w:pPr>
-      <w:r>
+        <w:rPr>
+          <w:color w:val="auto"/>
+        </w:rPr>
+      </w:pPr>
+      <w:r>
+        <w:rPr>
+          <w:color w:val="auto"/>
+        </w:rPr>
         <w:t>2.1 Data Source and Indicators</w:t>
       </w:r>
     </w:p>
@@ -175,7 +194,6 @@
               <w:rPr>
                 <w:b/>
                 <w:bCs/>
-                <w:color w:val="FFFFFF"/>
                 <w:sz w:val="22"/>
                 <w:szCs w:val="22"/>
               </w:rPr>
@@ -202,7 +220,6 @@
               <w:rPr>
                 <w:b/>
                 <w:bCs/>
-                <w:color w:val="FFFFFF"/>
                 <w:sz w:val="22"/>
                 <w:szCs w:val="22"/>
               </w:rPr>
@@ -330,8 +347,14 @@
       <w:pPr>
         <w:pStyle w:val="Heading2"/>
         <w:spacing w:before="180"/>
-      </w:pPr>
-      <w:r>
+        <w:rPr>
+          <w:color w:val="auto"/>
+        </w:rPr>
+      </w:pPr>
+      <w:r>
+        <w:rPr>
+          <w:color w:val="auto"/>
+        </w:rPr>
         <w:t>2.2 Methodology</w:t>
       </w:r>
     </w:p>
@@ -340,7 +363,15 @@
         <w:spacing w:after="180"/>
       </w:pPr>
       <w:r>
-        <w:t>Data cleaning included standardizing time formats, detecting outliers using IQR method (all retained as genuine events), and temporal alignment. Variables were z-score normalized for visual comparison. Analysis employed univariate (distributions, descriptive statistics), bivariate (correlations, time series), and temporal pattern examination techniques.</w:t>
+        <w:t xml:space="preserve">Data cleaning included standardizing time formats, detecting outliers using IQR method (all retained as genuine events), and temporal alignment. Variables </w:t>
+      </w:r>
+      <w:proofErr w:type="gramStart"/>
+      <w:r>
+        <w:t>were z-score</w:t>
+      </w:r>
+      <w:proofErr w:type="gramEnd"/>
+      <w:r>
+        <w:t xml:space="preserve"> normalized for visual comparison. Analysis employed univariate (distributions, descriptive statistics), bivariate (correlations, time series), and temporal pattern examination techniques.</w:t>
       </w:r>
     </w:p>
     <w:p>
@@ -351,8 +382,14 @@
     <w:p>
       <w:pPr>
         <w:pStyle w:val="Heading1"/>
-      </w:pPr>
-      <w:r>
+        <w:rPr>
+          <w:color w:val="auto"/>
+        </w:rPr>
+      </w:pPr>
+      <w:r>
+        <w:rPr>
+          <w:color w:val="auto"/>
+        </w:rPr>
         <w:lastRenderedPageBreak/>
         <w:t>3. Results</w:t>
       </w:r>
@@ -360,8 +397,14 @@
     <w:p>
       <w:pPr>
         <w:pStyle w:val="Heading2"/>
-      </w:pPr>
-      <w:r>
+        <w:rPr>
+          <w:color w:val="auto"/>
+        </w:rPr>
+      </w:pPr>
+      <w:r>
+        <w:rPr>
+          <w:color w:val="auto"/>
+        </w:rPr>
         <w:t>3.1 Research Question 1: Inflation-Unemployment Relationship</w:t>
       </w:r>
     </w:p>
@@ -431,7 +474,6 @@
         <w:rPr>
           <w:i/>
           <w:iCs/>
-          <w:color w:val="7F8C8D"/>
           <w:sz w:val="20"/>
           <w:szCs w:val="20"/>
         </w:rPr>
@@ -441,8 +483,14 @@
     <w:p>
       <w:pPr>
         <w:pStyle w:val="Heading2"/>
-      </w:pPr>
-      <w:r>
+        <w:rPr>
+          <w:color w:val="auto"/>
+        </w:rPr>
+      </w:pPr>
+      <w:r>
+        <w:rPr>
+          <w:color w:val="auto"/>
+        </w:rPr>
         <w:t>3.2 Research Question 2: Life Expectancy and Economic Prosperity</w:t>
       </w:r>
     </w:p>
@@ -512,7 +560,6 @@
         <w:rPr>
           <w:i/>
           <w:iCs/>
-          <w:color w:val="7F8C8D"/>
           <w:sz w:val="20"/>
           <w:szCs w:val="20"/>
         </w:rPr>
@@ -522,8 +569,14 @@
     <w:p>
       <w:pPr>
         <w:pStyle w:val="Heading2"/>
-      </w:pPr>
-      <w:r>
+        <w:rPr>
+          <w:color w:val="auto"/>
+        </w:rPr>
+      </w:pPr>
+      <w:r>
+        <w:rPr>
+          <w:color w:val="auto"/>
+        </w:rPr>
         <w:lastRenderedPageBreak/>
         <w:t>3.3 Research Question 3: Unemployment and Emigration</w:t>
       </w:r>
@@ -600,7 +653,6 @@
         <w:rPr>
           <w:i/>
           <w:iCs/>
-          <w:color w:val="7F8C8D"/>
           <w:sz w:val="20"/>
           <w:szCs w:val="20"/>
         </w:rPr>
@@ -610,8 +662,14 @@
     <w:p>
       <w:pPr>
         <w:pStyle w:val="Heading2"/>
-      </w:pPr>
-      <w:r>
+        <w:rPr>
+          <w:color w:val="auto"/>
+        </w:rPr>
+      </w:pPr>
+      <w:r>
+        <w:rPr>
+          <w:color w:val="auto"/>
+        </w:rPr>
         <w:t>3.4 Correlation Analysis</w:t>
       </w:r>
     </w:p>
@@ -681,7 +739,6 @@
         <w:rPr>
           <w:i/>
           <w:iCs/>
-          <w:color w:val="7F8C8D"/>
           <w:sz w:val="20"/>
           <w:szCs w:val="20"/>
         </w:rPr>
@@ -758,7 +815,6 @@
         <w:rPr>
           <w:i/>
           <w:iCs/>
-          <w:color w:val="7F8C8D"/>
           <w:sz w:val="20"/>
           <w:szCs w:val="20"/>
         </w:rPr>
@@ -776,8 +832,14 @@
     <w:p>
       <w:pPr>
         <w:pStyle w:val="Heading2"/>
-      </w:pPr>
-      <w:r>
+        <w:rPr>
+          <w:color w:val="auto"/>
+        </w:rPr>
+      </w:pPr>
+      <w:r>
+        <w:rPr>
+          <w:color w:val="auto"/>
+        </w:rPr>
         <w:t>3.5 Key Univariate Findings</w:t>
       </w:r>
     </w:p>
@@ -880,16 +942,28 @@
     <w:p>
       <w:pPr>
         <w:pStyle w:val="Heading1"/>
-      </w:pPr>
-      <w:r>
+        <w:rPr>
+          <w:color w:val="auto"/>
+        </w:rPr>
+      </w:pPr>
+      <w:r>
+        <w:rPr>
+          <w:color w:val="auto"/>
+        </w:rPr>
         <w:t>4. Discussion</w:t>
       </w:r>
     </w:p>
     <w:p>
       <w:pPr>
         <w:pStyle w:val="Heading2"/>
-      </w:pPr>
-      <w:r>
+        <w:rPr>
+          <w:color w:val="auto"/>
+        </w:rPr>
+      </w:pPr>
+      <w:r>
+        <w:rPr>
+          <w:color w:val="auto"/>
+        </w:rPr>
         <w:t>4.1 Key Implications</w:t>
       </w:r>
     </w:p>
@@ -898,7 +972,15 @@
         <w:spacing w:after="180"/>
       </w:pPr>
       <w:r>
-        <w:t>Luxembourg's development model successfully translates economic growth into improved quality of life, evidenced by the exceptionally strong life expectancy-GDP correlation (r = 0.95). However, several concerns emerge from the correlation analysis. The positive correlation between GDP per capita and unemployment (r = 0.77) suggests 'jobless growth'—productivity gains not fully converting to employment. This pattern implies economic expansion driven by capital intensity and automation rather than labor absorption.</w:t>
+        <w:t xml:space="preserve">Luxembourg's development model successfully translates economic growth into improved quality of life, evidenced by the exceptionally strong life expectancy-GDP correlation (r = 0.95). However, several concerns emerge from the correlation analysis. The positive correlation between </w:t>
+      </w:r>
+      <w:proofErr w:type="gramStart"/>
+      <w:r>
+        <w:t>GDP</w:t>
+      </w:r>
+      <w:proofErr w:type="gramEnd"/>
+      <w:r>
+        <w:t xml:space="preserve"> per capita and unemployment (r = 0.77) suggests 'jobless growth'—productivity gains not fully converting to employment. This pattern implies economic expansion driven by capital intensity and automation rather than labor absorption.</w:t>
       </w:r>
     </w:p>
     <w:p>
@@ -921,8 +1003,14 @@
     <w:p>
       <w:pPr>
         <w:pStyle w:val="Heading2"/>
-      </w:pPr>
-      <w:r>
+        <w:rPr>
+          <w:color w:val="auto"/>
+        </w:rPr>
+      </w:pPr>
+      <w:r>
+        <w:rPr>
+          <w:color w:val="auto"/>
+        </w:rPr>
         <w:t>4.2 Limitations</w:t>
       </w:r>
     </w:p>
@@ -1006,8 +1094,14 @@
     <w:p>
       <w:pPr>
         <w:pStyle w:val="Heading2"/>
-      </w:pPr>
-      <w:r>
+        <w:rPr>
+          <w:color w:val="auto"/>
+        </w:rPr>
+      </w:pPr>
+      <w:r>
+        <w:rPr>
+          <w:color w:val="auto"/>
+        </w:rPr>
         <w:t>4.3 Future Research</w:t>
       </w:r>
     </w:p>
@@ -1022,8 +1116,14 @@
     <w:p>
       <w:pPr>
         <w:pStyle w:val="Heading1"/>
-      </w:pPr>
-      <w:r>
+        <w:rPr>
+          <w:color w:val="auto"/>
+        </w:rPr>
+      </w:pPr>
+      <w:r>
+        <w:rPr>
+          <w:color w:val="auto"/>
+        </w:rPr>
         <w:t>5. Conclusion</w:t>
       </w:r>
     </w:p>
@@ -1040,7 +1140,15 @@
         <w:spacing w:after="180"/>
       </w:pPr>
       <w:r>
-        <w:t>The comprehensive correlation analysis uncovered additional critical relationships. Most notably, the positive correlations between GDP per capita and both unemployment (r = 0.77) and emigration rate (r = 0.77) raise sustainability concerns about Luxembourg's growth model. These patterns suggest economic expansion may not be creating sufficient employment opportunities and could be facilitating human capital outflow—two challenges that warrant immediate policy attention.</w:t>
+        <w:t xml:space="preserve">The comprehensive correlation analysis uncovered additional critical relationships. Most notably, the positive correlations between </w:t>
+      </w:r>
+      <w:proofErr w:type="gramStart"/>
+      <w:r>
+        <w:t>GDP</w:t>
+      </w:r>
+      <w:proofErr w:type="gramEnd"/>
+      <w:r>
+        <w:t xml:space="preserve"> per capita and both unemployment (r = 0.77) and emigration rate (r = 0.77) raise sustainability concerns about Luxembourg's growth model. These patterns suggest economic expansion may not be creating sufficient employment opportunities and could be facilitating human capital outflow—two challenges that warrant immediate policy attention.</w:t>
       </w:r>
     </w:p>
     <w:p>
@@ -1079,8 +1187,14 @@
     <w:p>
       <w:pPr>
         <w:pStyle w:val="Heading1"/>
-      </w:pPr>
-      <w:r>
+        <w:rPr>
+          <w:color w:val="auto"/>
+        </w:rPr>
+      </w:pPr>
+      <w:r>
+        <w:rPr>
+          <w:color w:val="auto"/>
+        </w:rPr>
         <w:lastRenderedPageBreak/>
         <w:t>Appendix: Indicator Specifications</w:t>
       </w:r>
@@ -1093,7 +1207,6 @@
         <w:rPr>
           <w:b/>
           <w:bCs/>
-          <w:color w:val="34495E"/>
           <w:sz w:val="26"/>
           <w:szCs w:val="26"/>
         </w:rPr>
@@ -1148,7 +1261,6 @@
               <w:rPr>
                 <w:b/>
                 <w:bCs/>
-                <w:color w:val="FFFFFF"/>
                 <w:sz w:val="20"/>
                 <w:szCs w:val="20"/>
               </w:rPr>
@@ -1175,7 +1287,6 @@
               <w:rPr>
                 <w:b/>
                 <w:bCs/>
-                <w:color w:val="FFFFFF"/>
                 <w:sz w:val="20"/>
                 <w:szCs w:val="20"/>
               </w:rPr>
@@ -1202,7 +1313,6 @@
               <w:rPr>
                 <w:b/>
                 <w:bCs/>
-                <w:color w:val="FFFFFF"/>
                 <w:sz w:val="20"/>
                 <w:szCs w:val="20"/>
               </w:rPr>
@@ -1229,7 +1339,6 @@
               <w:rPr>
                 <w:b/>
                 <w:bCs/>
-                <w:color w:val="FFFFFF"/>
                 <w:sz w:val="20"/>
                 <w:szCs w:val="20"/>
               </w:rPr>
@@ -1266,9 +1375,11 @@
             </w:tcBorders>
           </w:tcPr>
           <w:p>
+            <w:proofErr w:type="spellStart"/>
             <w:r>
               <w:t>ei_cphi_m</w:t>
             </w:r>
+            <w:proofErr w:type="spellEnd"/>
           </w:p>
         </w:tc>
         <w:tc>
@@ -1661,7 +1772,6 @@
         <w:rPr>
           <w:b/>
           <w:bCs/>
-          <w:color w:val="34495E"/>
           <w:sz w:val="26"/>
           <w:szCs w:val="26"/>
         </w:rPr>
@@ -1716,7 +1826,6 @@
               <w:rPr>
                 <w:b/>
                 <w:bCs/>
-                <w:color w:val="FFFFFF"/>
                 <w:sz w:val="20"/>
                 <w:szCs w:val="20"/>
               </w:rPr>
@@ -1743,7 +1852,6 @@
               <w:rPr>
                 <w:b/>
                 <w:bCs/>
-                <w:color w:val="FFFFFF"/>
                 <w:sz w:val="20"/>
                 <w:szCs w:val="20"/>
               </w:rPr>
@@ -1770,7 +1878,6 @@
               <w:rPr>
                 <w:b/>
                 <w:bCs/>
-                <w:color w:val="FFFFFF"/>
                 <w:sz w:val="20"/>
                 <w:szCs w:val="20"/>
               </w:rPr>
@@ -1797,7 +1904,6 @@
               <w:rPr>
                 <w:b/>
                 <w:bCs/>
-                <w:color w:val="FFFFFF"/>
                 <w:sz w:val="20"/>
                 <w:szCs w:val="20"/>
               </w:rPr>
@@ -1834,9 +1940,11 @@
             </w:tcBorders>
           </w:tcPr>
           <w:p>
+            <w:proofErr w:type="spellStart"/>
             <w:r>
               <w:t>une_rt_m</w:t>
             </w:r>
+            <w:proofErr w:type="spellEnd"/>
           </w:p>
         </w:tc>
         <w:tc>
@@ -1969,7 +2077,6 @@
         <w:rPr>
           <w:b/>
           <w:bCs/>
-          <w:color w:val="34495E"/>
           <w:sz w:val="26"/>
           <w:szCs w:val="26"/>
         </w:rPr>
@@ -2024,7 +2131,6 @@
               <w:rPr>
                 <w:b/>
                 <w:bCs/>
-                <w:color w:val="FFFFFF"/>
                 <w:sz w:val="20"/>
                 <w:szCs w:val="20"/>
               </w:rPr>
@@ -2051,7 +2157,6 @@
               <w:rPr>
                 <w:b/>
                 <w:bCs/>
-                <w:color w:val="FFFFFF"/>
                 <w:sz w:val="20"/>
                 <w:szCs w:val="20"/>
               </w:rPr>
@@ -2078,7 +2183,6 @@
               <w:rPr>
                 <w:b/>
                 <w:bCs/>
-                <w:color w:val="FFFFFF"/>
                 <w:sz w:val="20"/>
                 <w:szCs w:val="20"/>
               </w:rPr>
@@ -2105,7 +2209,6 @@
               <w:rPr>
                 <w:b/>
                 <w:bCs/>
-                <w:color w:val="FFFFFF"/>
                 <w:sz w:val="20"/>
                 <w:szCs w:val="20"/>
               </w:rPr>
@@ -2142,9 +2245,11 @@
             </w:tcBorders>
           </w:tcPr>
           <w:p>
+            <w:proofErr w:type="spellStart"/>
             <w:r>
               <w:t>demo_pjangroup</w:t>
             </w:r>
+            <w:proofErr w:type="spellEnd"/>
           </w:p>
         </w:tc>
         <w:tc>
@@ -2349,9 +2454,11 @@
             </w:tcBorders>
           </w:tcPr>
           <w:p>
+            <w:proofErr w:type="spellStart"/>
             <w:r>
               <w:t>demo_mlexpec</w:t>
             </w:r>
+            <w:proofErr w:type="spellEnd"/>
           </w:p>
         </w:tc>
         <w:tc>
@@ -2418,9 +2525,11 @@
             </w:tcBorders>
           </w:tcPr>
           <w:p>
+            <w:proofErr w:type="spellStart"/>
             <w:r>
               <w:t>demo_gind</w:t>
             </w:r>
+            <w:proofErr w:type="spellEnd"/>
           </w:p>
         </w:tc>
         <w:tc>
@@ -2468,7 +2577,6 @@
         <w:rPr>
           <w:b/>
           <w:bCs/>
-          <w:color w:val="34495E"/>
           <w:sz w:val="26"/>
           <w:szCs w:val="26"/>
         </w:rPr>
@@ -2523,7 +2631,6 @@
               <w:rPr>
                 <w:b/>
                 <w:bCs/>
-                <w:color w:val="FFFFFF"/>
                 <w:sz w:val="20"/>
                 <w:szCs w:val="20"/>
               </w:rPr>
@@ -2550,7 +2657,6 @@
               <w:rPr>
                 <w:b/>
                 <w:bCs/>
-                <w:color w:val="FFFFFF"/>
                 <w:sz w:val="20"/>
                 <w:szCs w:val="20"/>
               </w:rPr>
@@ -2577,7 +2683,6 @@
               <w:rPr>
                 <w:b/>
                 <w:bCs/>
-                <w:color w:val="FFFFFF"/>
                 <w:sz w:val="20"/>
                 <w:szCs w:val="20"/>
               </w:rPr>
@@ -2604,7 +2709,6 @@
               <w:rPr>
                 <w:b/>
                 <w:bCs/>
-                <w:color w:val="FFFFFF"/>
                 <w:sz w:val="20"/>
                 <w:szCs w:val="20"/>
               </w:rPr>
@@ -2645,6 +2749,7 @@
             </w:tcBorders>
           </w:tcPr>
           <w:p>
+            <w:proofErr w:type="spellStart"/>
             <w:r>
               <w:rPr>
                 <w:i/>
@@ -2652,6 +2757,7 @@
               </w:rPr>
               <w:t>prc_hpi_q</w:t>
             </w:r>
+            <w:proofErr w:type="spellEnd"/>
           </w:p>
         </w:tc>
         <w:tc>
@@ -2707,7 +2813,6 @@
         <w:rPr>
           <w:i/>
           <w:iCs/>
-          <w:color w:val="7F8C8D"/>
           <w:sz w:val="20"/>
           <w:szCs w:val="20"/>
         </w:rPr>

</xml_diff>